<commit_message>
Se hace la conclusión del Plan de Iteración 11 - Construccion.docx Se inicia el documento Plan de Iteración 12 - Construccion.docx
</commit_message>
<xml_diff>
--- a/Construcción/Planes de Iteración/Plan de Iteración 11 - Construccion.docx
+++ b/Construcción/Planes de Iteración/Plan de Iteración 11 - Construccion.docx
@@ -604,7 +604,7 @@
           <w:r>
             <w:fldChar w:fldCharType="separate"/>
           </w:r>
-          <w:hyperlink w:anchor="_Toc31707262" w:history="1">
+          <w:hyperlink w:anchor="_Toc39570409" w:history="1">
             <w:r>
               <w:rPr>
                 <w:rStyle w:val="Hipervnculo"/>
@@ -631,7 +631,7 @@
                 <w:noProof/>
                 <w:webHidden/>
               </w:rPr>
-              <w:instrText xml:space="preserve"> PAGEREF _Toc31707262 \h </w:instrText>
+              <w:instrText xml:space="preserve"> PAGEREF _Toc39570409 \h </w:instrText>
             </w:r>
             <w:r>
               <w:rPr>
@@ -675,7 +675,7 @@
               <w:lang w:val="es-AR" w:eastAsia="es-AR"/>
             </w:rPr>
           </w:pPr>
-          <w:hyperlink w:anchor="_Toc31707263" w:history="1">
+          <w:hyperlink w:anchor="_Toc39570410" w:history="1">
             <w:r>
               <w:rPr>
                 <w:rStyle w:val="Hipervnculo"/>
@@ -702,7 +702,7 @@
                 <w:noProof/>
                 <w:webHidden/>
               </w:rPr>
-              <w:instrText xml:space="preserve"> PAGEREF _Toc31707263 \h </w:instrText>
+              <w:instrText xml:space="preserve"> PAGEREF _Toc39570410 \h </w:instrText>
             </w:r>
             <w:r>
               <w:rPr>
@@ -746,7 +746,7 @@
               <w:lang w:val="es-AR" w:eastAsia="es-AR"/>
             </w:rPr>
           </w:pPr>
-          <w:hyperlink w:anchor="_Toc31707264" w:history="1">
+          <w:hyperlink w:anchor="_Toc39570411" w:history="1">
             <w:r>
               <w:rPr>
                 <w:rStyle w:val="Hipervnculo"/>
@@ -773,7 +773,7 @@
                 <w:noProof/>
                 <w:webHidden/>
               </w:rPr>
-              <w:instrText xml:space="preserve"> PAGEREF _Toc31707264 \h </w:instrText>
+              <w:instrText xml:space="preserve"> PAGEREF _Toc39570411 \h </w:instrText>
             </w:r>
             <w:r>
               <w:rPr>
@@ -817,7 +817,7 @@
               <w:lang w:val="es-AR" w:eastAsia="es-AR"/>
             </w:rPr>
           </w:pPr>
-          <w:hyperlink w:anchor="_Toc31707265" w:history="1">
+          <w:hyperlink w:anchor="_Toc39570412" w:history="1">
             <w:r>
               <w:rPr>
                 <w:rStyle w:val="Hipervnculo"/>
@@ -844,7 +844,7 @@
                 <w:noProof/>
                 <w:webHidden/>
               </w:rPr>
-              <w:instrText xml:space="preserve"> PAGEREF _Toc31707265 \h </w:instrText>
+              <w:instrText xml:space="preserve"> PAGEREF _Toc39570412 \h </w:instrText>
             </w:r>
             <w:r>
               <w:rPr>
@@ -888,7 +888,7 @@
               <w:lang w:val="es-AR" w:eastAsia="es-AR"/>
             </w:rPr>
           </w:pPr>
-          <w:hyperlink w:anchor="_Toc31707266" w:history="1">
+          <w:hyperlink w:anchor="_Toc39570413" w:history="1">
             <w:r>
               <w:rPr>
                 <w:rStyle w:val="Hipervnculo"/>
@@ -915,7 +915,7 @@
                 <w:noProof/>
                 <w:webHidden/>
               </w:rPr>
-              <w:instrText xml:space="preserve"> PAGEREF _Toc31707266 \h </w:instrText>
+              <w:instrText xml:space="preserve"> PAGEREF _Toc39570413 \h </w:instrText>
             </w:r>
             <w:r>
               <w:rPr>
@@ -959,7 +959,7 @@
               <w:lang w:val="es-AR" w:eastAsia="es-AR"/>
             </w:rPr>
           </w:pPr>
-          <w:hyperlink w:anchor="_Toc31707267" w:history="1">
+          <w:hyperlink w:anchor="_Toc39570414" w:history="1">
             <w:r>
               <w:rPr>
                 <w:rStyle w:val="Hipervnculo"/>
@@ -986,7 +986,7 @@
                 <w:noProof/>
                 <w:webHidden/>
               </w:rPr>
-              <w:instrText xml:space="preserve"> PAGEREF _Toc31707267 \h </w:instrText>
+              <w:instrText xml:space="preserve"> PAGEREF _Toc39570414 \h </w:instrText>
             </w:r>
             <w:r>
               <w:rPr>
@@ -1006,7 +1006,7 @@
                 <w:noProof/>
                 <w:webHidden/>
               </w:rPr>
-              <w:t>6</w:t>
+              <w:t>7</w:t>
             </w:r>
             <w:r>
               <w:rPr>
@@ -1030,13 +1030,13 @@
               <w:lang w:val="es-AR" w:eastAsia="es-AR"/>
             </w:rPr>
           </w:pPr>
-          <w:hyperlink w:anchor="_Toc31707268" w:history="1">
+          <w:hyperlink w:anchor="_Toc39570415" w:history="1">
             <w:r>
               <w:rPr>
                 <w:rStyle w:val="Hipervnculo"/>
                 <w:noProof/>
               </w:rPr>
-              <w:t>Evaluación 28/02/2020</w:t>
+              <w:t>Evaluación 06/05/2020</w:t>
             </w:r>
             <w:r>
               <w:rPr>
@@ -1057,7 +1057,7 @@
                 <w:noProof/>
                 <w:webHidden/>
               </w:rPr>
-              <w:instrText xml:space="preserve"> PAGEREF _Toc31707268 \h </w:instrText>
+              <w:instrText xml:space="preserve"> PAGEREF _Toc39570415 \h </w:instrText>
             </w:r>
             <w:r>
               <w:rPr>
@@ -1077,7 +1077,7 @@
                 <w:noProof/>
                 <w:webHidden/>
               </w:rPr>
-              <w:t>6</w:t>
+              <w:t>7</w:t>
             </w:r>
             <w:r>
               <w:rPr>
@@ -1101,7 +1101,7 @@
               <w:lang w:val="es-AR" w:eastAsia="es-AR"/>
             </w:rPr>
           </w:pPr>
-          <w:hyperlink w:anchor="_Toc31707269" w:history="1">
+          <w:hyperlink w:anchor="_Toc39570416" w:history="1">
             <w:r>
               <w:rPr>
                 <w:rStyle w:val="Hipervnculo"/>
@@ -1128,7 +1128,7 @@
                 <w:noProof/>
                 <w:webHidden/>
               </w:rPr>
-              <w:instrText xml:space="preserve"> PAGEREF _Toc31707269 \h </w:instrText>
+              <w:instrText xml:space="preserve"> PAGEREF _Toc39570416 \h </w:instrText>
             </w:r>
             <w:r>
               <w:rPr>
@@ -1148,7 +1148,7 @@
                 <w:noProof/>
                 <w:webHidden/>
               </w:rPr>
-              <w:t>6</w:t>
+              <w:t>7</w:t>
             </w:r>
             <w:r>
               <w:rPr>
@@ -1209,7 +1209,7 @@
         <w:pStyle w:val="PSI-Ttulo1"/>
       </w:pPr>
       <w:bookmarkStart w:id="0" w:name="_Toc524289893"/>
-      <w:bookmarkStart w:id="1" w:name="_Toc31707262"/>
+      <w:bookmarkStart w:id="1" w:name="_Toc39570409"/>
       <w:r>
         <w:t>Introducción</w:t>
       </w:r>
@@ -1221,7 +1221,7 @@
         <w:pStyle w:val="PSI-Ttulo2"/>
       </w:pPr>
       <w:bookmarkStart w:id="2" w:name="_Toc524289894"/>
-      <w:bookmarkStart w:id="3" w:name="_Toc31707263"/>
+      <w:bookmarkStart w:id="3" w:name="_Toc39570410"/>
       <w:r>
         <w:t>Propósito</w:t>
       </w:r>
@@ -1242,7 +1242,7 @@
         <w:pStyle w:val="PSI-Ttulo1"/>
       </w:pPr>
       <w:bookmarkStart w:id="4" w:name="_Toc524289896"/>
-      <w:bookmarkStart w:id="5" w:name="_Toc31707264"/>
+      <w:bookmarkStart w:id="5" w:name="_Toc39570411"/>
       <w:r>
         <w:t>Objetivos</w:t>
       </w:r>
@@ -1254,7 +1254,7 @@
         <w:pStyle w:val="PSI-Ttulo2"/>
       </w:pPr>
       <w:bookmarkStart w:id="6" w:name="_Toc524289897"/>
-      <w:bookmarkStart w:id="7" w:name="_Toc31707265"/>
+      <w:bookmarkStart w:id="7" w:name="_Toc39570412"/>
       <w:r>
         <w:t>Criterios de Evaluación</w:t>
       </w:r>
@@ -1295,7 +1295,7 @@
         <w:pStyle w:val="PSI-Ttulo1"/>
       </w:pPr>
       <w:bookmarkStart w:id="8" w:name="_Toc524289898"/>
-      <w:bookmarkStart w:id="9" w:name="_Toc31707266"/>
+      <w:bookmarkStart w:id="9" w:name="_Toc39570413"/>
       <w:r>
         <w:t>Planificación</w:t>
       </w:r>
@@ -1865,8 +1865,6 @@
             <w:r>
               <w:t>Realizar Resumen de Reunión</w:t>
             </w:r>
-            <w:bookmarkStart w:id="10" w:name="_GoBack"/>
-            <w:bookmarkEnd w:id="10"/>
           </w:p>
         </w:tc>
       </w:tr>
@@ -2635,12 +2633,12 @@
       <w:pPr>
         <w:pStyle w:val="PSI-Ttulo1"/>
       </w:pPr>
-      <w:bookmarkStart w:id="11" w:name="_Toc31707267"/>
+      <w:bookmarkStart w:id="10" w:name="_Toc39570414"/>
       <w:r>
         <w:lastRenderedPageBreak/>
         <w:t>Recursos</w:t>
       </w:r>
-      <w:bookmarkEnd w:id="11"/>
+      <w:bookmarkEnd w:id="10"/>
     </w:p>
     <w:p>
       <w:pPr>
@@ -2691,7 +2689,7 @@
       <w:pPr>
         <w:pStyle w:val="PSI-Ttulo1"/>
       </w:pPr>
-      <w:bookmarkStart w:id="12" w:name="_Toc31707268"/>
+      <w:bookmarkStart w:id="11" w:name="_Toc39570415"/>
       <w:r>
         <w:t>Evaluación</w:t>
       </w:r>
@@ -2710,25 +2708,116 @@
       <w:r>
         <w:t>/2020</w:t>
       </w:r>
+      <w:bookmarkEnd w:id="11"/>
+    </w:p>
+    <w:p>
+      <w:pPr>
+        <w:pStyle w:val="PSI-Ttulo1"/>
+      </w:pPr>
+      <w:bookmarkStart w:id="12" w:name="_Toc39570416"/>
+      <w:r>
+        <w:t>Conclusión</w:t>
+      </w:r>
       <w:bookmarkEnd w:id="12"/>
     </w:p>
     <w:p>
       <w:pPr>
-        <w:pStyle w:val="PSI-Ttulo1"/>
-      </w:pPr>
-      <w:bookmarkStart w:id="13" w:name="_Toc31707269"/>
+        <w:pStyle w:val="PSI-Normal"/>
+      </w:pPr>
       <w:r>
-        <w:t>Conclusión</w:t>
+        <w:t>Según las tareas planteadas</w:t>
       </w:r>
-      <w:bookmarkEnd w:id="13"/>
+      <w:r>
+        <w:t xml:space="preserve"> se han cumplido todas las tareas excepto:</w:t>
+      </w:r>
     </w:p>
     <w:p>
       <w:pPr>
         <w:pStyle w:val="PSI-Normal"/>
+        <w:numPr>
+          <w:ilvl w:val="0"/>
+          <w:numId w:val="31"/>
+        </w:numPr>
       </w:pPr>
       <w:r>
-        <w:t>Según las tareas planteadas, se han cumplido:</w:t>
+        <w:t>Comenza</w:t>
       </w:r>
+      <w:r>
+        <w:t xml:space="preserve">r presentación para reunión con </w:t>
+      </w:r>
+      <w:r>
+        <w:t xml:space="preserve">profesores en mayo del corriente año (mostrar </w:t>
+      </w:r>
+      <w:proofErr w:type="spellStart"/>
+      <w:r>
+        <w:t>Github</w:t>
+      </w:r>
+      <w:proofErr w:type="spellEnd"/>
+      <w:r>
+        <w:t>)</w:t>
+      </w:r>
+      <w:r>
+        <w:t xml:space="preserve"> </w:t>
+      </w:r>
+      <w:r>
+        <w:sym w:font="Wingdings" w:char="F0E0"/>
+      </w:r>
+      <w:r>
+        <w:t xml:space="preserve"> se consultaron las dudas por correo. Ahora podemos avanzar y en el futuro haremos una presentación.</w:t>
+      </w:r>
+    </w:p>
+    <w:p>
+      <w:pPr>
+        <w:pStyle w:val="PSI-Normal"/>
+        <w:numPr>
+          <w:ilvl w:val="0"/>
+          <w:numId w:val="31"/>
+        </w:numPr>
+      </w:pPr>
+      <w:r>
+        <w:t>Tras la puesta en común, desarrollo de la funcionalidad para integrar las tablas Profesor y Usuario</w:t>
+      </w:r>
+      <w:r>
+        <w:t xml:space="preserve"> </w:t>
+      </w:r>
+      <w:r>
+        <w:sym w:font="Wingdings" w:char="F0E0"/>
+      </w:r>
+      <w:r>
+        <w:t xml:space="preserve"> La funcionalidad fue desarrollada con éxito, nos resta ver el tema de la modificación de un usuario-profesor.</w:t>
+      </w:r>
+    </w:p>
+    <w:p>
+      <w:pPr>
+        <w:pStyle w:val="PSI-Normal"/>
+        <w:numPr>
+          <w:ilvl w:val="0"/>
+          <w:numId w:val="31"/>
+        </w:numPr>
+      </w:pPr>
+      <w:r>
+        <w:t>Tras una puesta en común, modificar el diagrama de CU, incluyendo todos los que se hayan detallado</w:t>
+      </w:r>
+      <w:r>
+        <w:t xml:space="preserve"> </w:t>
+      </w:r>
+      <w:r>
+        <w:sym w:font="Wingdings" w:char="F0E0"/>
+      </w:r>
+      <w:r>
+        <w:t xml:space="preserve"> Faltó organizar una llamada para la puesta en común sobre este tema para poder cerrarlo.</w:t>
+      </w:r>
+    </w:p>
+    <w:p>
+      <w:pPr>
+        <w:pStyle w:val="PSI-Normal"/>
+        <w:ind w:left="0" w:firstLine="0"/>
+      </w:pPr>
+      <w:r>
+        <w:t>El resto de las tareas se han completado exitosamente.</w:t>
+      </w:r>
+      <w:bookmarkStart w:id="13" w:name="_GoBack"/>
+      <w:bookmarkEnd w:id="13"/>
     </w:p>
     <w:p>
       <w:pPr>
@@ -5988,6 +6077,119 @@
     </w:lvl>
   </w:abstractNum>
   <w:abstractNum w:abstractNumId="23" w15:restartNumberingAfterBreak="0">
+    <w:nsid w:val="591542AD"/>
+    <w:multiLevelType w:val="hybridMultilevel"/>
+    <w:tmpl w:val="65EA17FE"/>
+    <w:lvl w:ilvl="0" w:tplc="2C0A0001">
+      <w:start w:val="1"/>
+      <w:numFmt w:val="bullet"/>
+      <w:lvlText w:val=""/>
+      <w:lvlJc w:val="left"/>
+      <w:pPr>
+        <w:ind w:left="720" w:hanging="360"/>
+      </w:pPr>
+      <w:rPr>
+        <w:rFonts w:ascii="Symbol" w:hAnsi="Symbol" w:hint="default"/>
+      </w:rPr>
+    </w:lvl>
+    <w:lvl w:ilvl="1" w:tplc="2C0A0003" w:tentative="1">
+      <w:start w:val="1"/>
+      <w:numFmt w:val="bullet"/>
+      <w:lvlText w:val="o"/>
+      <w:lvlJc w:val="left"/>
+      <w:pPr>
+        <w:ind w:left="1440" w:hanging="360"/>
+      </w:pPr>
+      <w:rPr>
+        <w:rFonts w:ascii="Courier New" w:hAnsi="Courier New" w:cs="Courier New" w:hint="default"/>
+      </w:rPr>
+    </w:lvl>
+    <w:lvl w:ilvl="2" w:tplc="2C0A0005" w:tentative="1">
+      <w:start w:val="1"/>
+      <w:numFmt w:val="bullet"/>
+      <w:lvlText w:val=""/>
+      <w:lvlJc w:val="left"/>
+      <w:pPr>
+        <w:ind w:left="2160" w:hanging="360"/>
+      </w:pPr>
+      <w:rPr>
+        <w:rFonts w:ascii="Wingdings" w:hAnsi="Wingdings" w:hint="default"/>
+      </w:rPr>
+    </w:lvl>
+    <w:lvl w:ilvl="3" w:tplc="2C0A0001" w:tentative="1">
+      <w:start w:val="1"/>
+      <w:numFmt w:val="bullet"/>
+      <w:lvlText w:val=""/>
+      <w:lvlJc w:val="left"/>
+      <w:pPr>
+        <w:ind w:left="2880" w:hanging="360"/>
+      </w:pPr>
+      <w:rPr>
+        <w:rFonts w:ascii="Symbol" w:hAnsi="Symbol" w:hint="default"/>
+      </w:rPr>
+    </w:lvl>
+    <w:lvl w:ilvl="4" w:tplc="2C0A0003" w:tentative="1">
+      <w:start w:val="1"/>
+      <w:numFmt w:val="bullet"/>
+      <w:lvlText w:val="o"/>
+      <w:lvlJc w:val="left"/>
+      <w:pPr>
+        <w:ind w:left="3600" w:hanging="360"/>
+      </w:pPr>
+      <w:rPr>
+        <w:rFonts w:ascii="Courier New" w:hAnsi="Courier New" w:cs="Courier New" w:hint="default"/>
+      </w:rPr>
+    </w:lvl>
+    <w:lvl w:ilvl="5" w:tplc="2C0A0005" w:tentative="1">
+      <w:start w:val="1"/>
+      <w:numFmt w:val="bullet"/>
+      <w:lvlText w:val=""/>
+      <w:lvlJc w:val="left"/>
+      <w:pPr>
+        <w:ind w:left="4320" w:hanging="360"/>
+      </w:pPr>
+      <w:rPr>
+        <w:rFonts w:ascii="Wingdings" w:hAnsi="Wingdings" w:hint="default"/>
+      </w:rPr>
+    </w:lvl>
+    <w:lvl w:ilvl="6" w:tplc="2C0A0001" w:tentative="1">
+      <w:start w:val="1"/>
+      <w:numFmt w:val="bullet"/>
+      <w:lvlText w:val=""/>
+      <w:lvlJc w:val="left"/>
+      <w:pPr>
+        <w:ind w:left="5040" w:hanging="360"/>
+      </w:pPr>
+      <w:rPr>
+        <w:rFonts w:ascii="Symbol" w:hAnsi="Symbol" w:hint="default"/>
+      </w:rPr>
+    </w:lvl>
+    <w:lvl w:ilvl="7" w:tplc="2C0A0003" w:tentative="1">
+      <w:start w:val="1"/>
+      <w:numFmt w:val="bullet"/>
+      <w:lvlText w:val="o"/>
+      <w:lvlJc w:val="left"/>
+      <w:pPr>
+        <w:ind w:left="5760" w:hanging="360"/>
+      </w:pPr>
+      <w:rPr>
+        <w:rFonts w:ascii="Courier New" w:hAnsi="Courier New" w:cs="Courier New" w:hint="default"/>
+      </w:rPr>
+    </w:lvl>
+    <w:lvl w:ilvl="8" w:tplc="2C0A0005" w:tentative="1">
+      <w:start w:val="1"/>
+      <w:numFmt w:val="bullet"/>
+      <w:lvlText w:val=""/>
+      <w:lvlJc w:val="left"/>
+      <w:pPr>
+        <w:ind w:left="6480" w:hanging="360"/>
+      </w:pPr>
+      <w:rPr>
+        <w:rFonts w:ascii="Wingdings" w:hAnsi="Wingdings" w:hint="default"/>
+      </w:rPr>
+    </w:lvl>
+  </w:abstractNum>
+  <w:abstractNum w:abstractNumId="24" w15:restartNumberingAfterBreak="0">
     <w:nsid w:val="5FC95B77"/>
     <w:multiLevelType w:val="hybridMultilevel"/>
     <w:tmpl w:val="65922DDE"/>
@@ -6100,7 +6302,7 @@
       </w:rPr>
     </w:lvl>
   </w:abstractNum>
-  <w:abstractNum w:abstractNumId="24" w15:restartNumberingAfterBreak="0">
+  <w:abstractNum w:abstractNumId="25" w15:restartNumberingAfterBreak="0">
     <w:nsid w:val="6A691ECC"/>
     <w:multiLevelType w:val="hybridMultilevel"/>
     <w:tmpl w:val="3E9C3266"/>
@@ -6213,7 +6415,7 @@
       </w:rPr>
     </w:lvl>
   </w:abstractNum>
-  <w:abstractNum w:abstractNumId="25" w15:restartNumberingAfterBreak="0">
+  <w:abstractNum w:abstractNumId="26" w15:restartNumberingAfterBreak="0">
     <w:nsid w:val="6EAE4F16"/>
     <w:multiLevelType w:val="hybridMultilevel"/>
     <w:tmpl w:val="6412854A"/>
@@ -6326,7 +6528,7 @@
       </w:rPr>
     </w:lvl>
   </w:abstractNum>
-  <w:abstractNum w:abstractNumId="26" w15:restartNumberingAfterBreak="0">
+  <w:abstractNum w:abstractNumId="27" w15:restartNumberingAfterBreak="0">
     <w:nsid w:val="708E589C"/>
     <w:multiLevelType w:val="multilevel"/>
     <w:tmpl w:val="381042DE"/>
@@ -6466,7 +6668,7 @@
       </w:rPr>
     </w:lvl>
   </w:abstractNum>
-  <w:abstractNum w:abstractNumId="27" w15:restartNumberingAfterBreak="0">
+  <w:abstractNum w:abstractNumId="28" w15:restartNumberingAfterBreak="0">
     <w:nsid w:val="7DD64906"/>
     <w:multiLevelType w:val="hybridMultilevel"/>
     <w:tmpl w:val="795E7434"/>
@@ -6605,10 +6807,10 @@
     <w:abstractNumId w:val="0"/>
   </w:num>
   <w:num w:numId="9">
-    <w:abstractNumId w:val="26"/>
+    <w:abstractNumId w:val="27"/>
   </w:num>
   <w:num w:numId="10">
-    <w:abstractNumId w:val="27"/>
+    <w:abstractNumId w:val="28"/>
   </w:num>
   <w:num w:numId="11">
     <w:abstractNumId w:val="6"/>
@@ -6626,10 +6828,10 @@
     <w:abstractNumId w:val="7"/>
   </w:num>
   <w:num w:numId="16">
-    <w:abstractNumId w:val="25"/>
+    <w:abstractNumId w:val="26"/>
   </w:num>
   <w:num w:numId="17">
-    <w:abstractNumId w:val="24"/>
+    <w:abstractNumId w:val="25"/>
   </w:num>
   <w:num w:numId="18">
     <w:abstractNumId w:val="14"/>
@@ -6650,7 +6852,7 @@
     <w:abstractNumId w:val="13"/>
   </w:num>
   <w:num w:numId="24">
-    <w:abstractNumId w:val="23"/>
+    <w:abstractNumId w:val="24"/>
   </w:num>
   <w:num w:numId="25">
     <w:abstractNumId w:val="21"/>
@@ -6669,6 +6871,9 @@
   </w:num>
   <w:num w:numId="30">
     <w:abstractNumId w:val="4"/>
+  </w:num>
+  <w:num w:numId="31">
+    <w:abstractNumId w:val="23"/>
   </w:num>
 </w:numbering>
 </file>
@@ -8348,7 +8553,7 @@
 </file>
 
 <file path=customXml/itemProps2.xml><?xml version="1.0" encoding="utf-8"?>
-<ds:datastoreItem xmlns:ds="http://schemas.openxmlformats.org/officeDocument/2006/customXml" ds:itemID="{9B7FB0C7-6F9D-4368-B228-E8BE5B4FA60B}">
+<ds:datastoreItem xmlns:ds="http://schemas.openxmlformats.org/officeDocument/2006/customXml" ds:itemID="{276B956A-94A4-4998-AA68-592438F12E4E}">
   <ds:schemaRefs>
     <ds:schemaRef ds:uri="http://schemas.openxmlformats.org/officeDocument/2006/bibliography"/>
   </ds:schemaRefs>

</xml_diff>